<commit_message>
mamo micros casi terminada
</commit_message>
<xml_diff>
--- a/Trabajo_Micros/Memoria_micros/Memo_MICROS.docx
+++ b/Trabajo_Micros/Memoria_micros/Memo_MICROS.docx
@@ -245,21 +245,7 @@
         <w:rPr>
           <w:sz w:val="22"/>
         </w:rPr>
-        <w:t>Gómez-</w:t>
-      </w:r>
-      <w:proofErr w:type="spellStart"/>
-      <w:r>
-        <w:rPr>
-          <w:sz w:val="22"/>
-        </w:rPr>
-        <w:t>Pamo</w:t>
-      </w:r>
-      <w:proofErr w:type="spellEnd"/>
-      <w:r>
-        <w:rPr>
-          <w:sz w:val="22"/>
-        </w:rPr>
-        <w:t xml:space="preserve"> González-Cela, Jorge </w:t>
+        <w:t xml:space="preserve">Gómez-Pamo González-Cela, Jorge </w:t>
       </w:r>
       <w:r>
         <w:rPr>
@@ -411,7 +397,7 @@
           <w:r>
             <w:fldChar w:fldCharType="separate"/>
           </w:r>
-          <w:hyperlink w:anchor="_Toc93320469" w:history="1">
+          <w:hyperlink w:anchor="_Toc93333299" w:history="1">
             <w:r>
               <w:rPr>
                 <w:rStyle w:val="Hipervnculo"/>
@@ -438,7 +424,7 @@
                 <w:noProof/>
                 <w:webHidden/>
               </w:rPr>
-              <w:instrText xml:space="preserve"> PAGEREF _Toc93320469 \h </w:instrText>
+              <w:instrText xml:space="preserve"> PAGEREF _Toc93333299 \h </w:instrText>
             </w:r>
             <w:r>
               <w:rPr>
@@ -482,7 +468,7 @@
               <w:lang w:eastAsia="es-ES"/>
             </w:rPr>
           </w:pPr>
-          <w:hyperlink w:anchor="_Toc93320470" w:history="1">
+          <w:hyperlink w:anchor="_Toc93333300" w:history="1">
             <w:r>
               <w:rPr>
                 <w:rStyle w:val="Hipervnculo"/>
@@ -509,7 +495,7 @@
                 <w:noProof/>
                 <w:webHidden/>
               </w:rPr>
-              <w:instrText xml:space="preserve"> PAGEREF _Toc93320470 \h </w:instrText>
+              <w:instrText xml:space="preserve"> PAGEREF _Toc93333300 \h </w:instrText>
             </w:r>
             <w:r>
               <w:rPr>
@@ -553,7 +539,7 @@
               <w:lang w:eastAsia="es-ES"/>
             </w:rPr>
           </w:pPr>
-          <w:hyperlink w:anchor="_Toc93320471" w:history="1">
+          <w:hyperlink w:anchor="_Toc93333301" w:history="1">
             <w:r>
               <w:rPr>
                 <w:rStyle w:val="Hipervnculo"/>
@@ -580,7 +566,7 @@
                 <w:noProof/>
                 <w:webHidden/>
               </w:rPr>
-              <w:instrText xml:space="preserve"> PAGEREF _Toc93320471 \h </w:instrText>
+              <w:instrText xml:space="preserve"> PAGEREF _Toc93333301 \h </w:instrText>
             </w:r>
             <w:r>
               <w:rPr>
@@ -600,7 +586,7 @@
                 <w:noProof/>
                 <w:webHidden/>
               </w:rPr>
-              <w:t>3</w:t>
+              <w:t>4</w:t>
             </w:r>
             <w:r>
               <w:rPr>
@@ -624,7 +610,7 @@
               <w:lang w:eastAsia="es-ES"/>
             </w:rPr>
           </w:pPr>
-          <w:hyperlink w:anchor="_Toc93320472" w:history="1">
+          <w:hyperlink w:anchor="_Toc93333302" w:history="1">
             <w:r>
               <w:rPr>
                 <w:rStyle w:val="Hipervnculo"/>
@@ -651,7 +637,7 @@
                 <w:noProof/>
                 <w:webHidden/>
               </w:rPr>
-              <w:instrText xml:space="preserve"> PAGEREF _Toc93320472 \h </w:instrText>
+              <w:instrText xml:space="preserve"> PAGEREF _Toc93333302 \h </w:instrText>
             </w:r>
             <w:r>
               <w:rPr>
@@ -671,7 +657,7 @@
                 <w:noProof/>
                 <w:webHidden/>
               </w:rPr>
-              <w:t>3</w:t>
+              <w:t>4</w:t>
             </w:r>
             <w:r>
               <w:rPr>
@@ -695,7 +681,7 @@
               <w:lang w:eastAsia="es-ES"/>
             </w:rPr>
           </w:pPr>
-          <w:hyperlink w:anchor="_Toc93320473" w:history="1">
+          <w:hyperlink w:anchor="_Toc93333303" w:history="1">
             <w:r>
               <w:rPr>
                 <w:rStyle w:val="Hipervnculo"/>
@@ -722,7 +708,7 @@
                 <w:noProof/>
                 <w:webHidden/>
               </w:rPr>
-              <w:instrText xml:space="preserve"> PAGEREF _Toc93320473 \h </w:instrText>
+              <w:instrText xml:space="preserve"> PAGEREF _Toc93333303 \h </w:instrText>
             </w:r>
             <w:r>
               <w:rPr>
@@ -742,7 +728,7 @@
                 <w:noProof/>
                 <w:webHidden/>
               </w:rPr>
-              <w:t>3</w:t>
+              <w:t>5</w:t>
             </w:r>
             <w:r>
               <w:rPr>
@@ -766,7 +752,7 @@
               <w:lang w:eastAsia="es-ES"/>
             </w:rPr>
           </w:pPr>
-          <w:hyperlink w:anchor="_Toc93320474" w:history="1">
+          <w:hyperlink w:anchor="_Toc93333304" w:history="1">
             <w:r>
               <w:rPr>
                 <w:rStyle w:val="Hipervnculo"/>
@@ -793,7 +779,7 @@
                 <w:noProof/>
                 <w:webHidden/>
               </w:rPr>
-              <w:instrText xml:space="preserve"> PAGEREF _Toc93320474 \h </w:instrText>
+              <w:instrText xml:space="preserve"> PAGEREF _Toc93333304 \h </w:instrText>
             </w:r>
             <w:r>
               <w:rPr>
@@ -813,7 +799,7 @@
                 <w:noProof/>
                 <w:webHidden/>
               </w:rPr>
-              <w:t>3</w:t>
+              <w:t>9</w:t>
             </w:r>
             <w:r>
               <w:rPr>
@@ -865,7 +851,7 @@
       </w:pPr>
       <w:bookmarkStart w:id="0" w:name="_Toc91778952"/>
       <w:bookmarkStart w:id="1" w:name="_Toc92633104"/>
-      <w:bookmarkStart w:id="2" w:name="_Toc93320469"/>
+      <w:bookmarkStart w:id="2" w:name="_Toc93333299"/>
       <w:r>
         <w:lastRenderedPageBreak/>
         <w:t>Introducción</w:t>
@@ -888,7 +874,7 @@
       <w:pPr>
         <w:pStyle w:val="Ttulo2"/>
       </w:pPr>
-      <w:bookmarkStart w:id="3" w:name="_Toc93320470"/>
+      <w:bookmarkStart w:id="3" w:name="_Toc93333300"/>
       <w:r>
         <w:t>Fotos del sistema</w:t>
       </w:r>
@@ -899,13 +885,213 @@
         <w:t>A continuación se muestran varias fotos e imágenes de los bocetos y maqueta del proyecto.</w:t>
       </w:r>
     </w:p>
-    <w:p/>
-    <w:p>
-      <w:r>
-        <w:t>FOTOS AQUÍ.</w:t>
-      </w:r>
-    </w:p>
-    <w:p/>
+    <w:p>
+      <w:r>
+        <w:rPr>
+          <w:noProof/>
+        </w:rPr>
+        <w:drawing>
+          <wp:inline distT="0" distB="0" distL="0" distR="0" wp14:anchorId="21576D86" wp14:editId="7EAC74BB">
+            <wp:extent cx="2254469" cy="1690852"/>
+            <wp:effectExtent l="0" t="0" r="0" b="5080"/>
+            <wp:docPr id="15" name="Imagen 15" descr="Un circuito electrónico&#10;&#10;Descripción generada automáticamente con confianza baja"/>
+            <wp:cNvGraphicFramePr>
+              <a:graphicFrameLocks xmlns:a="http://schemas.openxmlformats.org/drawingml/2006/main" noChangeAspect="1"/>
+            </wp:cNvGraphicFramePr>
+            <a:graphic xmlns:a="http://schemas.openxmlformats.org/drawingml/2006/main">
+              <a:graphicData uri="http://schemas.openxmlformats.org/drawingml/2006/picture">
+                <pic:pic xmlns:pic="http://schemas.openxmlformats.org/drawingml/2006/picture">
+                  <pic:nvPicPr>
+                    <pic:cNvPr id="15" name="Imagen 15" descr="Un circuito electrónico&#10;&#10;Descripción generada automáticamente con confianza baja"/>
+                    <pic:cNvPicPr/>
+                  </pic:nvPicPr>
+                  <pic:blipFill>
+                    <a:blip r:embed="rId6" cstate="print">
+                      <a:extLst>
+                        <a:ext uri="{28A0092B-C50C-407E-A947-70E740481C1C}">
+                          <a14:useLocalDpi xmlns:a14="http://schemas.microsoft.com/office/drawing/2010/main" val="0"/>
+                        </a:ext>
+                      </a:extLst>
+                    </a:blip>
+                    <a:stretch>
+                      <a:fillRect/>
+                    </a:stretch>
+                  </pic:blipFill>
+                  <pic:spPr>
+                    <a:xfrm>
+                      <a:off x="0" y="0"/>
+                      <a:ext cx="2266031" cy="1699523"/>
+                    </a:xfrm>
+                    <a:prstGeom prst="rect">
+                      <a:avLst/>
+                    </a:prstGeom>
+                  </pic:spPr>
+                </pic:pic>
+              </a:graphicData>
+            </a:graphic>
+          </wp:inline>
+        </w:drawing>
+      </w:r>
+      <w:r>
+        <w:rPr>
+          <w:noProof/>
+        </w:rPr>
+        <w:drawing>
+          <wp:inline distT="0" distB="0" distL="0" distR="0" wp14:anchorId="64858AAB" wp14:editId="39702C42">
+            <wp:extent cx="1891862" cy="1819567"/>
+            <wp:effectExtent l="0" t="0" r="0" b="9525"/>
+            <wp:docPr id="16" name="Imagen 16" descr="Mapa&#10;&#10;Descripción generada automáticamente con confianza baja"/>
+            <wp:cNvGraphicFramePr>
+              <a:graphicFrameLocks xmlns:a="http://schemas.openxmlformats.org/drawingml/2006/main" noChangeAspect="1"/>
+            </wp:cNvGraphicFramePr>
+            <a:graphic xmlns:a="http://schemas.openxmlformats.org/drawingml/2006/main">
+              <a:graphicData uri="http://schemas.openxmlformats.org/drawingml/2006/picture">
+                <pic:pic xmlns:pic="http://schemas.openxmlformats.org/drawingml/2006/picture">
+                  <pic:nvPicPr>
+                    <pic:cNvPr id="16" name="Imagen 16" descr="Mapa&#10;&#10;Descripción generada automáticamente con confianza baja"/>
+                    <pic:cNvPicPr/>
+                  </pic:nvPicPr>
+                  <pic:blipFill rotWithShape="1">
+                    <a:blip r:embed="rId7" cstate="print">
+                      <a:extLst>
+                        <a:ext uri="{28A0092B-C50C-407E-A947-70E740481C1C}">
+                          <a14:useLocalDpi xmlns:a14="http://schemas.microsoft.com/office/drawing/2010/main" val="0"/>
+                        </a:ext>
+                      </a:extLst>
+                    </a:blip>
+                    <a:srcRect l="20147" r="10643" b="11247"/>
+                    <a:stretch/>
+                  </pic:blipFill>
+                  <pic:spPr bwMode="auto">
+                    <a:xfrm>
+                      <a:off x="0" y="0"/>
+                      <a:ext cx="1906645" cy="1833785"/>
+                    </a:xfrm>
+                    <a:prstGeom prst="rect">
+                      <a:avLst/>
+                    </a:prstGeom>
+                    <a:ln>
+                      <a:noFill/>
+                    </a:ln>
+                    <a:extLst>
+                      <a:ext uri="{53640926-AAD7-44D8-BBD7-CCE9431645EC}">
+                        <a14:shadowObscured xmlns:a14="http://schemas.microsoft.com/office/drawing/2010/main"/>
+                      </a:ext>
+                    </a:extLst>
+                  </pic:spPr>
+                </pic:pic>
+              </a:graphicData>
+            </a:graphic>
+          </wp:inline>
+        </w:drawing>
+      </w:r>
+      <w:r>
+        <w:rPr>
+          <w:noProof/>
+        </w:rPr>
+        <w:drawing>
+          <wp:inline distT="0" distB="0" distL="0" distR="0" wp14:anchorId="679A2CEF" wp14:editId="2D59C4CB">
+            <wp:extent cx="2002220" cy="2047331"/>
+            <wp:effectExtent l="0" t="0" r="0" b="0"/>
+            <wp:docPr id="17" name="Imagen 17" descr="Una computadora en una mesa&#10;&#10;Descripción generada automáticamente con confianza baja"/>
+            <wp:cNvGraphicFramePr>
+              <a:graphicFrameLocks xmlns:a="http://schemas.openxmlformats.org/drawingml/2006/main" noChangeAspect="1"/>
+            </wp:cNvGraphicFramePr>
+            <a:graphic xmlns:a="http://schemas.openxmlformats.org/drawingml/2006/main">
+              <a:graphicData uri="http://schemas.openxmlformats.org/drawingml/2006/picture">
+                <pic:pic xmlns:pic="http://schemas.openxmlformats.org/drawingml/2006/picture">
+                  <pic:nvPicPr>
+                    <pic:cNvPr id="17" name="Imagen 17" descr="Una computadora en una mesa&#10;&#10;Descripción generada automáticamente con confianza baja"/>
+                    <pic:cNvPicPr/>
+                  </pic:nvPicPr>
+                  <pic:blipFill rotWithShape="1">
+                    <a:blip r:embed="rId8" cstate="print">
+                      <a:extLst>
+                        <a:ext uri="{28A0092B-C50C-407E-A947-70E740481C1C}">
+                          <a14:useLocalDpi xmlns:a14="http://schemas.microsoft.com/office/drawing/2010/main" val="0"/>
+                        </a:ext>
+                      </a:extLst>
+                    </a:blip>
+                    <a:srcRect l="14016" r="20297" b="10443"/>
+                    <a:stretch/>
+                  </pic:blipFill>
+                  <pic:spPr bwMode="auto">
+                    <a:xfrm>
+                      <a:off x="0" y="0"/>
+                      <a:ext cx="2007074" cy="2052294"/>
+                    </a:xfrm>
+                    <a:prstGeom prst="rect">
+                      <a:avLst/>
+                    </a:prstGeom>
+                    <a:ln>
+                      <a:noFill/>
+                    </a:ln>
+                    <a:extLst>
+                      <a:ext uri="{53640926-AAD7-44D8-BBD7-CCE9431645EC}">
+                        <a14:shadowObscured xmlns:a14="http://schemas.microsoft.com/office/drawing/2010/main"/>
+                      </a:ext>
+                    </a:extLst>
+                  </pic:spPr>
+                </pic:pic>
+              </a:graphicData>
+            </a:graphic>
+          </wp:inline>
+        </w:drawing>
+      </w:r>
+      <w:r>
+        <w:rPr>
+          <w:noProof/>
+        </w:rPr>
+        <w:drawing>
+          <wp:inline distT="0" distB="0" distL="0" distR="0" wp14:anchorId="409ACAD9" wp14:editId="00F2E300">
+            <wp:extent cx="2423220" cy="2584135"/>
+            <wp:effectExtent l="0" t="0" r="0" b="6985"/>
+            <wp:docPr id="18" name="Imagen 18"/>
+            <wp:cNvGraphicFramePr>
+              <a:graphicFrameLocks xmlns:a="http://schemas.openxmlformats.org/drawingml/2006/main" noChangeAspect="1"/>
+            </wp:cNvGraphicFramePr>
+            <a:graphic xmlns:a="http://schemas.openxmlformats.org/drawingml/2006/main">
+              <a:graphicData uri="http://schemas.openxmlformats.org/drawingml/2006/picture">
+                <pic:pic xmlns:pic="http://schemas.openxmlformats.org/drawingml/2006/picture">
+                  <pic:nvPicPr>
+                    <pic:cNvPr id="18" name="Imagen 18"/>
+                    <pic:cNvPicPr/>
+                  </pic:nvPicPr>
+                  <pic:blipFill rotWithShape="1">
+                    <a:blip r:embed="rId9" cstate="print">
+                      <a:extLst>
+                        <a:ext uri="{28A0092B-C50C-407E-A947-70E740481C1C}">
+                          <a14:useLocalDpi xmlns:a14="http://schemas.microsoft.com/office/drawing/2010/main" val="0"/>
+                        </a:ext>
+                      </a:extLst>
+                    </a:blip>
+                    <a:srcRect l="17229" t="16861" r="12684" b="27085"/>
+                    <a:stretch/>
+                  </pic:blipFill>
+                  <pic:spPr bwMode="auto">
+                    <a:xfrm>
+                      <a:off x="0" y="0"/>
+                      <a:ext cx="2433399" cy="2594990"/>
+                    </a:xfrm>
+                    <a:prstGeom prst="rect">
+                      <a:avLst/>
+                    </a:prstGeom>
+                    <a:ln>
+                      <a:noFill/>
+                    </a:ln>
+                    <a:extLst>
+                      <a:ext uri="{53640926-AAD7-44D8-BBD7-CCE9431645EC}">
+                        <a14:shadowObscured xmlns:a14="http://schemas.microsoft.com/office/drawing/2010/main"/>
+                      </a:ext>
+                    </a:extLst>
+                  </pic:spPr>
+                </pic:pic>
+              </a:graphicData>
+            </a:graphic>
+          </wp:inline>
+        </w:drawing>
+      </w:r>
+    </w:p>
     <w:p>
       <w:pPr>
         <w:jc w:val="left"/>
@@ -917,7 +1103,6 @@
           <w:szCs w:val="32"/>
         </w:rPr>
       </w:pPr>
-      <w:bookmarkStart w:id="4" w:name="_Toc93320471"/>
       <w:r>
         <w:br w:type="page"/>
       </w:r>
@@ -926,6 +1111,7 @@
       <w:pPr>
         <w:pStyle w:val="Ttulo1"/>
       </w:pPr>
+      <w:bookmarkStart w:id="4" w:name="_Toc93333301"/>
       <w:r>
         <w:lastRenderedPageBreak/>
         <w:t>Código del sistema</w:t>
@@ -957,7 +1143,7 @@
       <w:pPr>
         <w:pStyle w:val="Ttulo2"/>
       </w:pPr>
-      <w:bookmarkStart w:id="5" w:name="_Toc93320472"/>
+      <w:bookmarkStart w:id="5" w:name="_Toc93333302"/>
       <w:r>
         <w:t>Configuración del STM32CubeIDE</w:t>
       </w:r>
@@ -965,14 +1151,281 @@
     </w:p>
     <w:p>
       <w:r>
-        <w:t>De esto se encarga Pío</w:t>
-      </w:r>
+        <w:t>Para la configuración de todos lo componentes involucrados en el sistema se ha configurado de la siguiente forma el proyecto de STM322CubeIDE:</w:t>
+      </w:r>
+    </w:p>
+    <w:p>
+      <w:pPr>
+        <w:jc w:val="center"/>
+      </w:pPr>
+      <w:r>
+        <w:drawing>
+          <wp:inline distT="0" distB="0" distL="0" distR="0" wp14:anchorId="504627A0" wp14:editId="1044EA9F">
+            <wp:extent cx="3752850" cy="3691691"/>
+            <wp:effectExtent l="0" t="0" r="0" b="4445"/>
+            <wp:docPr id="13" name="Imagen 13" descr="Interfaz de usuario gráfica, Aplicación&#10;&#10;Descripción generada automáticamente"/>
+            <wp:cNvGraphicFramePr>
+              <a:graphicFrameLocks xmlns:a="http://schemas.openxmlformats.org/drawingml/2006/main" noChangeAspect="1"/>
+            </wp:cNvGraphicFramePr>
+            <a:graphic xmlns:a="http://schemas.openxmlformats.org/drawingml/2006/main">
+              <a:graphicData uri="http://schemas.openxmlformats.org/drawingml/2006/picture">
+                <pic:pic xmlns:pic="http://schemas.openxmlformats.org/drawingml/2006/picture">
+                  <pic:nvPicPr>
+                    <pic:cNvPr id="13" name="Imagen 13" descr="Interfaz de usuario gráfica, Aplicación&#10;&#10;Descripción generada automáticamente"/>
+                    <pic:cNvPicPr/>
+                  </pic:nvPicPr>
+                  <pic:blipFill>
+                    <a:blip r:embed="rId10"/>
+                    <a:stretch>
+                      <a:fillRect/>
+                    </a:stretch>
+                  </pic:blipFill>
+                  <pic:spPr>
+                    <a:xfrm>
+                      <a:off x="0" y="0"/>
+                      <a:ext cx="3760905" cy="3699615"/>
+                    </a:xfrm>
+                    <a:prstGeom prst="rect">
+                      <a:avLst/>
+                    </a:prstGeom>
+                  </pic:spPr>
+                </pic:pic>
+              </a:graphicData>
+            </a:graphic>
+          </wp:inline>
+        </w:drawing>
+      </w:r>
+    </w:p>
+    <w:p>
+      <w:r>
+        <w:t>Por partes, se han utilizado los siguientes pines:</w:t>
+      </w:r>
+    </w:p>
+    <w:p>
+      <w:pPr>
+        <w:pStyle w:val="Prrafodelista"/>
+        <w:numPr>
+          <w:ilvl w:val="0"/>
+          <w:numId w:val="2"/>
+        </w:numPr>
+      </w:pPr>
+      <w:r>
+        <w:rPr>
+          <w:b/>
+          <w:bCs/>
+        </w:rPr>
+        <w:t>Comunicación SPI</w:t>
+      </w:r>
+      <w:r>
+        <w:t xml:space="preserve"> (PE3, PA5, PA6, PA7): En configuración Full</w:t>
+      </w:r>
+      <w:r>
+        <w:t>-</w:t>
+      </w:r>
+      <w:r>
+        <w:t>Duplex, con</w:t>
+      </w:r>
+      <w:r>
+        <w:t xml:space="preserve"> </w:t>
+      </w:r>
+      <w:r>
+        <w:t>transmisión de 8 bits.</w:t>
+      </w:r>
+    </w:p>
+    <w:p>
+      <w:pPr>
+        <w:pStyle w:val="Prrafodelista"/>
+        <w:numPr>
+          <w:ilvl w:val="0"/>
+          <w:numId w:val="2"/>
+        </w:numPr>
+      </w:pPr>
+      <w:r>
+        <w:rPr>
+          <w:b/>
+          <w:bCs/>
+        </w:rPr>
+        <w:t>Comunicación I2C</w:t>
+      </w:r>
+      <w:r>
+        <w:t xml:space="preserve"> (PB6, PB7): En Fast Mode y 400kHz de frecuencia del canal I2C</w:t>
+      </w:r>
+    </w:p>
+    <w:p>
+      <w:pPr>
+        <w:pStyle w:val="Prrafodelista"/>
+        <w:numPr>
+          <w:ilvl w:val="0"/>
+          <w:numId w:val="2"/>
+        </w:numPr>
+      </w:pPr>
+      <w:r>
+        <w:rPr>
+          <w:b/>
+          <w:bCs/>
+        </w:rPr>
+        <w:t>Temporizadores para servomotores y LEDS</w:t>
+      </w:r>
+      <w:r>
+        <w:t xml:space="preserve"> (</w:t>
+      </w:r>
+      <w:r>
+        <w:t xml:space="preserve">PC6, PC7, PD12, </w:t>
+      </w:r>
+      <w:r>
+        <w:t>PD</w:t>
+      </w:r>
+      <w:r>
+        <w:t>13</w:t>
+      </w:r>
+      <w:r>
+        <w:t>,</w:t>
+      </w:r>
+      <w:r>
+        <w:t xml:space="preserve"> </w:t>
+      </w:r>
+      <w:r>
+        <w:t>PD</w:t>
+      </w:r>
+      <w:r>
+        <w:t>14</w:t>
+      </w:r>
+      <w:r>
+        <w:t>,</w:t>
+      </w:r>
+      <w:r>
+        <w:t xml:space="preserve"> </w:t>
+      </w:r>
+      <w:r>
+        <w:t>PD</w:t>
+      </w:r>
+      <w:r>
+        <w:t>15</w:t>
+      </w:r>
+      <w:r>
+        <w:t>)</w:t>
+      </w:r>
+      <w:r>
+        <w:t>: TIM3 con canales 1 y 2, y el TIM4 con canales 1,2, 3 y 4. Ambos temporizadores en modo PWM</w:t>
+      </w:r>
+      <w:r>
+        <w:t>, Prescaler: 83, Period: 20000, Counter Mode UP.</w:t>
+      </w:r>
+    </w:p>
+    <w:p>
+      <w:pPr>
+        <w:pStyle w:val="Prrafodelista"/>
+        <w:numPr>
+          <w:ilvl w:val="0"/>
+          <w:numId w:val="2"/>
+        </w:numPr>
+      </w:pPr>
+      <w:r>
+        <w:rPr>
+          <w:b/>
+          <w:bCs/>
+        </w:rPr>
+        <w:t>Conversión A/D</w:t>
+      </w:r>
+      <w:r>
+        <w:t xml:space="preserve"> (PC0, PC1): Se utilizan 2 conversores diferentes para liberar de trabajo 1 solo.</w:t>
+      </w:r>
+    </w:p>
+    <w:p>
+      <w:pPr>
+        <w:pStyle w:val="Prrafodelista"/>
+        <w:numPr>
+          <w:ilvl w:val="0"/>
+          <w:numId w:val="2"/>
+        </w:numPr>
+      </w:pPr>
+      <w:r>
+        <w:rPr>
+          <w:b/>
+          <w:bCs/>
+        </w:rPr>
+        <w:t xml:space="preserve">Botón de cambio de modo </w:t>
+      </w:r>
+      <w:r>
+        <w:t>(PA0): En modo interrupción.</w:t>
+      </w:r>
+    </w:p>
+    <w:p>
+      <w:r>
+        <w:lastRenderedPageBreak/>
+        <w:drawing>
+          <wp:anchor distT="0" distB="0" distL="114300" distR="114300" simplePos="0" relativeHeight="251658240" behindDoc="0" locked="0" layoutInCell="1" allowOverlap="1" wp14:anchorId="67CCFF54" wp14:editId="785C772A">
+            <wp:simplePos x="0" y="0"/>
+            <wp:positionH relativeFrom="column">
+              <wp:posOffset>-425450</wp:posOffset>
+            </wp:positionH>
+            <wp:positionV relativeFrom="paragraph">
+              <wp:posOffset>253365</wp:posOffset>
+            </wp:positionV>
+            <wp:extent cx="5991225" cy="2292350"/>
+            <wp:effectExtent l="0" t="0" r="9525" b="0"/>
+            <wp:wrapTopAndBottom/>
+            <wp:docPr id="14" name="Imagen 14" descr="Diagrama&#10;&#10;Descripción generada automáticamente"/>
+            <wp:cNvGraphicFramePr>
+              <a:graphicFrameLocks xmlns:a="http://schemas.openxmlformats.org/drawingml/2006/main" noChangeAspect="1"/>
+            </wp:cNvGraphicFramePr>
+            <a:graphic xmlns:a="http://schemas.openxmlformats.org/drawingml/2006/main">
+              <a:graphicData uri="http://schemas.openxmlformats.org/drawingml/2006/picture">
+                <pic:pic xmlns:pic="http://schemas.openxmlformats.org/drawingml/2006/picture">
+                  <pic:nvPicPr>
+                    <pic:cNvPr id="14" name="Imagen 14" descr="Diagrama&#10;&#10;Descripción generada automáticamente"/>
+                    <pic:cNvPicPr/>
+                  </pic:nvPicPr>
+                  <pic:blipFill>
+                    <a:blip r:embed="rId11">
+                      <a:extLst>
+                        <a:ext uri="{28A0092B-C50C-407E-A947-70E740481C1C}">
+                          <a14:useLocalDpi xmlns:a14="http://schemas.microsoft.com/office/drawing/2010/main" val="0"/>
+                        </a:ext>
+                      </a:extLst>
+                    </a:blip>
+                    <a:stretch>
+                      <a:fillRect/>
+                    </a:stretch>
+                  </pic:blipFill>
+                  <pic:spPr>
+                    <a:xfrm>
+                      <a:off x="0" y="0"/>
+                      <a:ext cx="5991225" cy="2292350"/>
+                    </a:xfrm>
+                    <a:prstGeom prst="rect">
+                      <a:avLst/>
+                    </a:prstGeom>
+                  </pic:spPr>
+                </pic:pic>
+              </a:graphicData>
+            </a:graphic>
+            <wp14:sizeRelH relativeFrom="margin">
+              <wp14:pctWidth>0</wp14:pctWidth>
+            </wp14:sizeRelH>
+            <wp14:sizeRelV relativeFrom="margin">
+              <wp14:pctHeight>0</wp14:pctHeight>
+            </wp14:sizeRelV>
+          </wp:anchor>
+        </w:drawing>
+      </w:r>
+      <w:r>
+        <w:t xml:space="preserve">La </w:t>
+      </w:r>
+      <w:r>
+        <w:t>configuración de relojes internos queda de la siguiente forma:</w:t>
+      </w:r>
+    </w:p>
+    <w:p>
+      <w:pPr>
+        <w:jc w:val="center"/>
+      </w:pPr>
     </w:p>
     <w:p>
       <w:pPr>
         <w:pStyle w:val="Ttulo2"/>
       </w:pPr>
-      <w:bookmarkStart w:id="6" w:name="_Toc93320473"/>
+      <w:bookmarkStart w:id="6" w:name="_Toc93333303"/>
       <w:r>
         <w:t>Explicación por partes del código utilizado</w:t>
       </w:r>
@@ -1030,15 +1483,7 @@
         <w:t>u</w:t>
       </w:r>
       <w:r>
-        <w:t xml:space="preserve">int8_t </w:t>
-      </w:r>
-      <w:proofErr w:type="spellStart"/>
-      <w:r>
-        <w:t>spiTxBuf</w:t>
-      </w:r>
-      <w:proofErr w:type="spellEnd"/>
-      <w:r>
-        <w:t>[2]</w:t>
+        <w:t>int8_t spiTxBuf[2]</w:t>
       </w:r>
     </w:p>
     <w:p>
@@ -1053,21 +1498,13 @@
         <w:t>u</w:t>
       </w:r>
       <w:r>
-        <w:t xml:space="preserve">int8_t </w:t>
-      </w:r>
-      <w:proofErr w:type="spellStart"/>
-      <w:r>
-        <w:t>spi</w:t>
+        <w:t>int8_t spi</w:t>
       </w:r>
       <w:r>
         <w:t>R</w:t>
       </w:r>
       <w:r>
-        <w:t>xBuf</w:t>
-      </w:r>
-      <w:proofErr w:type="spellEnd"/>
-      <w:r>
-        <w:t>[2]</w:t>
+        <w:t>xBuf[2]</w:t>
       </w:r>
     </w:p>
     <w:p>
@@ -1087,17 +1524,8 @@
           <w:b/>
           <w:bCs/>
         </w:rPr>
-        <w:t xml:space="preserve">Actualización del </w:t>
-      </w:r>
-      <w:proofErr w:type="spellStart"/>
-      <w:r>
-        <w:rPr>
-          <w:b/>
-          <w:bCs/>
-        </w:rPr>
-        <w:t>acelerómietro</w:t>
-      </w:r>
-      <w:proofErr w:type="spellEnd"/>
+        <w:t>Actualización del acelerómietro</w:t>
+      </w:r>
       <w:r>
         <w:rPr>
           <w:b/>
@@ -1127,16 +1555,8 @@
         <w:rPr>
           <w:lang w:val="en-GB"/>
         </w:rPr>
-        <w:t xml:space="preserve">volatile int16_t </w:t>
-      </w:r>
-      <w:proofErr w:type="spellStart"/>
-      <w:r>
-        <w:rPr>
-          <w:lang w:val="en-GB"/>
-        </w:rPr>
-        <w:t>accel_x</w:t>
-      </w:r>
-      <w:proofErr w:type="spellEnd"/>
+        <w:t>volatile int16_t accel_x</w:t>
+      </w:r>
     </w:p>
     <w:p>
       <w:pPr>
@@ -1153,16 +1573,8 @@
         <w:rPr>
           <w:lang w:val="en-GB"/>
         </w:rPr>
-        <w:t xml:space="preserve">volatile int16_t </w:t>
-      </w:r>
-      <w:proofErr w:type="spellStart"/>
-      <w:r>
-        <w:rPr>
-          <w:lang w:val="en-GB"/>
-        </w:rPr>
-        <w:t>accel_y</w:t>
-      </w:r>
-      <w:proofErr w:type="spellEnd"/>
+        <w:t>volatile int16_t accel_y</w:t>
+      </w:r>
     </w:p>
     <w:p>
       <w:pPr>
@@ -1179,16 +1591,8 @@
         <w:rPr>
           <w:lang w:val="en-GB"/>
         </w:rPr>
-        <w:t xml:space="preserve">volatile int16_t </w:t>
-      </w:r>
-      <w:proofErr w:type="spellStart"/>
-      <w:r>
-        <w:rPr>
-          <w:lang w:val="en-GB"/>
-        </w:rPr>
-        <w:t>accel_z</w:t>
-      </w:r>
-      <w:proofErr w:type="spellEnd"/>
+        <w:t>volatile int16_t accel_z</w:t>
+      </w:r>
     </w:p>
     <w:p>
       <w:pPr>
@@ -1256,16 +1660,8 @@
         <w:rPr>
           <w:lang w:val="en-GB"/>
         </w:rPr>
-        <w:t xml:space="preserve"> </w:t>
-      </w:r>
-      <w:proofErr w:type="spellStart"/>
-      <w:r>
-        <w:rPr>
-          <w:lang w:val="en-GB"/>
-        </w:rPr>
-        <w:t>adcval_x</w:t>
-      </w:r>
-      <w:proofErr w:type="spellEnd"/>
+        <w:t xml:space="preserve"> adcval_x</w:t>
+      </w:r>
     </w:p>
     <w:p>
       <w:pPr>
@@ -1300,16 +1696,8 @@
         <w:rPr>
           <w:lang w:val="en-GB"/>
         </w:rPr>
-        <w:t xml:space="preserve"> </w:t>
-      </w:r>
-      <w:proofErr w:type="spellStart"/>
-      <w:r>
-        <w:rPr>
-          <w:lang w:val="en-GB"/>
-        </w:rPr>
-        <w:t>adcval_y</w:t>
-      </w:r>
-      <w:proofErr w:type="spellEnd"/>
+        <w:t xml:space="preserve"> adcval_y</w:t>
+      </w:r>
     </w:p>
     <w:p>
       <w:pPr>
@@ -1377,11 +1765,9 @@
       <w:r>
         <w:t xml:space="preserve">int16_t </w:t>
       </w:r>
-      <w:proofErr w:type="spellStart"/>
       <w:r>
         <w:t>lights_x</w:t>
       </w:r>
-      <w:proofErr w:type="spellEnd"/>
     </w:p>
     <w:p>
       <w:pPr>
@@ -1396,13 +1782,8 @@
         </w:rPr>
       </w:pPr>
       <w:r>
-        <w:t xml:space="preserve">int16_t </w:t>
-      </w:r>
-      <w:proofErr w:type="spellStart"/>
-      <w:r>
-        <w:t>lights_x</w:t>
-      </w:r>
-      <w:proofErr w:type="spellEnd"/>
+        <w:t>int16_t lights_x</w:t>
+      </w:r>
     </w:p>
     <w:p>
       <w:pPr>
@@ -1447,13 +1828,8 @@
         </w:rPr>
       </w:pPr>
       <w:r>
-        <w:t xml:space="preserve">int16_t </w:t>
-      </w:r>
-      <w:proofErr w:type="spellStart"/>
-      <w:r>
-        <w:t>angle_x</w:t>
-      </w:r>
-      <w:proofErr w:type="spellEnd"/>
+        <w:t>int16_t angle_x</w:t>
+      </w:r>
     </w:p>
     <w:p>
       <w:pPr>
@@ -1468,13 +1844,8 @@
         </w:rPr>
       </w:pPr>
       <w:r>
-        <w:t xml:space="preserve">int16_t </w:t>
-      </w:r>
-      <w:proofErr w:type="spellStart"/>
-      <w:r>
-        <w:t>angle_x</w:t>
-      </w:r>
-      <w:proofErr w:type="spellEnd"/>
+        <w:t>int16_t angle_x</w:t>
+      </w:r>
     </w:p>
     <w:p>
       <w:pPr>
@@ -1544,23 +1915,23 @@
     </w:p>
     <w:p>
       <w:r>
+        <w:t>Se establece una histéresis en el origen, donde se considera que cualquier valor dentro de dicho rango es estable, por lo que no es necesario mover los motores.</w:t>
+      </w:r>
+    </w:p>
+    <w:p>
+      <w:r>
+        <w:rPr>
+          <w:u w:val="single"/>
+        </w:rPr>
+        <w:t>Mapeo del ADC</w:t>
+      </w:r>
+      <w:r>
+        <w:t>:</w:t>
+      </w:r>
+    </w:p>
+    <w:p>
+      <w:r>
         <w:lastRenderedPageBreak/>
-        <w:t>Se establece una histéresis en el origen, donde se considera que cualquier valor dentro de dicho rango es estable, por lo que no es necesario mover los motores.</w:t>
-      </w:r>
-    </w:p>
-    <w:p>
-      <w:r>
-        <w:rPr>
-          <w:u w:val="single"/>
-        </w:rPr>
-        <w:t>Mapeo del ADC</w:t>
-      </w:r>
-      <w:r>
-        <w:t>:</w:t>
-      </w:r>
-    </w:p>
-    <w:p>
-      <w:r>
         <w:t>Análogo al mapeo del acelerómetro, se encarga de realizar la conversión de los datos obtenidos por el convertidor al ancho del pulso del PWM en el modo de funcionamiento de estabilización. Retorna un valor concreto dentro del periodo definido que establece la posición del servomotor.</w:t>
       </w:r>
     </w:p>
@@ -1605,19 +1976,17 @@
     </w:p>
     <w:p>
       <w:r>
-        <w:t xml:space="preserve">Para el uso del acelerómetro (LIS3DSH) se utilizará comunicación serie SPI, cuyos registros de lectura y escritura y los pines de conexión se pueden obtener de la hoja de características. La lectura de estos registros se ha realizado por </w:t>
-      </w:r>
-      <w:proofErr w:type="spellStart"/>
-      <w:r>
-        <w:t>polling</w:t>
-      </w:r>
-      <w:proofErr w:type="spellEnd"/>
-      <w:r>
-        <w:t>, ya que se ha considerado que su lectura es más rápida que la dinámica del sistema. De la lectura del acelerómetro se obtiene la inclinación de la placa, que se usará como referencia para la estabilización de la plataforma.</w:t>
-      </w:r>
-    </w:p>
-    <w:p>
-      <w:pPr>
+        <w:t>Para el uso del acelerómetro (LIS3DSH) se utilizará comunicación serie SPI, cuyos registros de lectura y escritura y los pines de conexión se pueden obtener de la hoja de características. La lectura de estos registros se ha realizado por polling, ya que se ha considerado que su lectura es más rápida que la dinámica del sistema. De la lectura del acelerómetro se obtiene la inclinación de la placa, que se usará como referencia para la estabilización de la plataforma.</w:t>
+      </w:r>
+    </w:p>
+    <w:p>
+      <w:r>
+        <w:t>Para la inicialización del acelerómetro hay que acceder al registro 0x20 del mismo (Control Regist 4) y escribir el valor 0x67 para activar los outputs de todos los ejes con una tasa de refresco de 100Hz. El código es el siguiente:</w:t>
+      </w:r>
+    </w:p>
+    <w:p>
+      <w:pPr>
+        <w:jc w:val="center"/>
         <w:rPr>
           <w:color w:val="FF0000"/>
         </w:rPr>
@@ -1626,7 +1995,130 @@
         <w:rPr>
           <w:color w:val="FF0000"/>
         </w:rPr>
-        <w:t>PONER EL CÓDIGO CON QUE SE INICIALIZA Y LEE EL ACELERÓMETRO</w:t>
+        <w:drawing>
+          <wp:inline distT="0" distB="0" distL="0" distR="0" wp14:anchorId="62E401E8" wp14:editId="76CF2212">
+            <wp:extent cx="2828925" cy="739246"/>
+            <wp:effectExtent l="0" t="0" r="0" b="3810"/>
+            <wp:docPr id="5" name="Imagen 5" descr="Texto&#10;&#10;Descripción generada automáticamente"/>
+            <wp:cNvGraphicFramePr>
+              <a:graphicFrameLocks xmlns:a="http://schemas.openxmlformats.org/drawingml/2006/main" noChangeAspect="1"/>
+            </wp:cNvGraphicFramePr>
+            <a:graphic xmlns:a="http://schemas.openxmlformats.org/drawingml/2006/main">
+              <a:graphicData uri="http://schemas.openxmlformats.org/drawingml/2006/picture">
+                <pic:pic xmlns:pic="http://schemas.openxmlformats.org/drawingml/2006/picture">
+                  <pic:nvPicPr>
+                    <pic:cNvPr id="5" name="Imagen 5" descr="Texto&#10;&#10;Descripción generada automáticamente"/>
+                    <pic:cNvPicPr/>
+                  </pic:nvPicPr>
+                  <pic:blipFill>
+                    <a:blip r:embed="rId12"/>
+                    <a:stretch>
+                      <a:fillRect/>
+                    </a:stretch>
+                  </pic:blipFill>
+                  <pic:spPr>
+                    <a:xfrm>
+                      <a:off x="0" y="0"/>
+                      <a:ext cx="2843974" cy="743179"/>
+                    </a:xfrm>
+                    <a:prstGeom prst="rect">
+                      <a:avLst/>
+                    </a:prstGeom>
+                  </pic:spPr>
+                </pic:pic>
+              </a:graphicData>
+            </a:graphic>
+          </wp:inline>
+        </w:drawing>
+      </w:r>
+    </w:p>
+    <w:p>
+      <w:r>
+        <w:t>La lectura de los registros se realiza de la siguiente forma:</w:t>
+      </w:r>
+    </w:p>
+    <w:p>
+      <w:pPr>
+        <w:jc w:val="center"/>
+      </w:pPr>
+      <w:r>
+        <w:drawing>
+          <wp:inline distT="0" distB="0" distL="0" distR="0" wp14:anchorId="48E2F6D5" wp14:editId="7C5620AA">
+            <wp:extent cx="2667000" cy="3914556"/>
+            <wp:effectExtent l="0" t="0" r="0" b="0"/>
+            <wp:docPr id="6" name="Imagen 6" descr="Texto&#10;&#10;Descripción generada automáticamente"/>
+            <wp:cNvGraphicFramePr>
+              <a:graphicFrameLocks xmlns:a="http://schemas.openxmlformats.org/drawingml/2006/main" noChangeAspect="1"/>
+            </wp:cNvGraphicFramePr>
+            <a:graphic xmlns:a="http://schemas.openxmlformats.org/drawingml/2006/main">
+              <a:graphicData uri="http://schemas.openxmlformats.org/drawingml/2006/picture">
+                <pic:pic xmlns:pic="http://schemas.openxmlformats.org/drawingml/2006/picture">
+                  <pic:nvPicPr>
+                    <pic:cNvPr id="6" name="Imagen 6" descr="Texto&#10;&#10;Descripción generada automáticamente"/>
+                    <pic:cNvPicPr/>
+                  </pic:nvPicPr>
+                  <pic:blipFill>
+                    <a:blip r:embed="rId13"/>
+                    <a:stretch>
+                      <a:fillRect/>
+                    </a:stretch>
+                  </pic:blipFill>
+                  <pic:spPr>
+                    <a:xfrm>
+                      <a:off x="0" y="0"/>
+                      <a:ext cx="2675620" cy="3927208"/>
+                    </a:xfrm>
+                    <a:prstGeom prst="rect">
+                      <a:avLst/>
+                    </a:prstGeom>
+                  </pic:spPr>
+                </pic:pic>
+              </a:graphicData>
+            </a:graphic>
+          </wp:inline>
+        </w:drawing>
+      </w:r>
+    </w:p>
+    <w:p>
+      <w:pPr>
+        <w:jc w:val="center"/>
+      </w:pPr>
+      <w:r>
+        <w:drawing>
+          <wp:inline distT="0" distB="0" distL="0" distR="0" wp14:anchorId="548C68F7" wp14:editId="7AC7F876">
+            <wp:extent cx="2333625" cy="479368"/>
+            <wp:effectExtent l="0" t="0" r="0" b="0"/>
+            <wp:docPr id="7" name="Imagen 7" descr="Texto&#10;&#10;Descripción generada automáticamente"/>
+            <wp:cNvGraphicFramePr>
+              <a:graphicFrameLocks xmlns:a="http://schemas.openxmlformats.org/drawingml/2006/main" noChangeAspect="1"/>
+            </wp:cNvGraphicFramePr>
+            <a:graphic xmlns:a="http://schemas.openxmlformats.org/drawingml/2006/main">
+              <a:graphicData uri="http://schemas.openxmlformats.org/drawingml/2006/picture">
+                <pic:pic xmlns:pic="http://schemas.openxmlformats.org/drawingml/2006/picture">
+                  <pic:nvPicPr>
+                    <pic:cNvPr id="7" name="Imagen 7" descr="Texto&#10;&#10;Descripción generada automáticamente"/>
+                    <pic:cNvPicPr/>
+                  </pic:nvPicPr>
+                  <pic:blipFill>
+                    <a:blip r:embed="rId14"/>
+                    <a:stretch>
+                      <a:fillRect/>
+                    </a:stretch>
+                  </pic:blipFill>
+                  <pic:spPr>
+                    <a:xfrm>
+                      <a:off x="0" y="0"/>
+                      <a:ext cx="2369093" cy="486654"/>
+                    </a:xfrm>
+                    <a:prstGeom prst="rect">
+                      <a:avLst/>
+                    </a:prstGeom>
+                  </pic:spPr>
+                </pic:pic>
+              </a:graphicData>
+            </a:graphic>
+          </wp:inline>
+        </w:drawing>
       </w:r>
     </w:p>
     <w:p>
@@ -1650,43 +2142,56 @@
       </w:r>
     </w:p>
     <w:p>
-      <w:pPr>
-        <w:pStyle w:val="Prrafodelista"/>
-        <w:rPr>
-          <w:b/>
-          <w:bCs/>
-        </w:rPr>
-      </w:pPr>
-    </w:p>
-    <w:p>
-      <w:r>
-        <w:t>El control de los servomotores se realizará mediante distintos canales de PWM. Se utilizará las variables “</w:t>
-      </w:r>
-      <w:proofErr w:type="spellStart"/>
-      <w:r>
-        <w:t>lights</w:t>
-      </w:r>
-      <w:proofErr w:type="spellEnd"/>
-      <w:r>
-        <w:t>” que mediante el mapeo mencionado anteriormente tendrán el valor del ancho del pulso necesario para indicar la posición del servomotor.</w:t>
-      </w:r>
-    </w:p>
-    <w:p>
-      <w:r>
+      <w:r>
+        <w:t>El control de los servomotores se realizará mediante distintos canales de PWM. Se utilizará las variables “lights” que mediante el mapeo mencionado anteriormente tendrán el valor del ancho del pulso necesario para indicar la posición del servomotor.</w:t>
+      </w:r>
+    </w:p>
+    <w:p>
+      <w:r>
+        <w:lastRenderedPageBreak/>
         <w:t>Se actualizará el ancho de pulso del PWM con las siguientes funciones:</w:t>
       </w:r>
     </w:p>
     <w:p>
       <w:pPr>
-        <w:rPr>
-          <w:color w:val="FF0000"/>
-        </w:rPr>
-      </w:pPr>
-      <w:r>
-        <w:rPr>
-          <w:color w:val="FF0000"/>
-        </w:rPr>
-        <w:t>PONER FOTO FUNCION SETCOMPARE</w:t>
+        <w:jc w:val="center"/>
+      </w:pPr>
+      <w:r>
+        <w:drawing>
+          <wp:inline distT="0" distB="0" distL="0" distR="0" wp14:anchorId="2D3B2CC3" wp14:editId="5230F786">
+            <wp:extent cx="3833192" cy="876376"/>
+            <wp:effectExtent l="0" t="0" r="0" b="0"/>
+            <wp:docPr id="10" name="Imagen 10" descr="Texto, Carta&#10;&#10;Descripción generada automáticamente"/>
+            <wp:cNvGraphicFramePr>
+              <a:graphicFrameLocks xmlns:a="http://schemas.openxmlformats.org/drawingml/2006/main" noChangeAspect="1"/>
+            </wp:cNvGraphicFramePr>
+            <a:graphic xmlns:a="http://schemas.openxmlformats.org/drawingml/2006/main">
+              <a:graphicData uri="http://schemas.openxmlformats.org/drawingml/2006/picture">
+                <pic:pic xmlns:pic="http://schemas.openxmlformats.org/drawingml/2006/picture">
+                  <pic:nvPicPr>
+                    <pic:cNvPr id="10" name="Imagen 10" descr="Texto, Carta&#10;&#10;Descripción generada automáticamente"/>
+                    <pic:cNvPicPr/>
+                  </pic:nvPicPr>
+                  <pic:blipFill>
+                    <a:blip r:embed="rId15"/>
+                    <a:stretch>
+                      <a:fillRect/>
+                    </a:stretch>
+                  </pic:blipFill>
+                  <pic:spPr>
+                    <a:xfrm>
+                      <a:off x="0" y="0"/>
+                      <a:ext cx="3833192" cy="876376"/>
+                    </a:xfrm>
+                    <a:prstGeom prst="rect">
+                      <a:avLst/>
+                    </a:prstGeom>
+                  </pic:spPr>
+                </pic:pic>
+              </a:graphicData>
+            </a:graphic>
+          </wp:inline>
+        </w:drawing>
       </w:r>
     </w:p>
     <w:p>
@@ -1719,58 +2224,24 @@
         <w:t>La lectura del conversor será</w:t>
       </w:r>
       <w:r>
-        <w:t xml:space="preserve"> por </w:t>
-      </w:r>
-      <w:proofErr w:type="spellStart"/>
-      <w:r>
-        <w:t>polling</w:t>
-      </w:r>
-      <w:proofErr w:type="spellEnd"/>
-      <w:r>
-        <w:t>,</w:t>
-      </w:r>
-      <w:r>
-        <w:t xml:space="preserve"> single </w:t>
-      </w:r>
-      <w:proofErr w:type="spellStart"/>
-      <w:r>
-        <w:t>channel</w:t>
-      </w:r>
-      <w:proofErr w:type="spellEnd"/>
-      <w:r>
-        <w:t xml:space="preserve">, </w:t>
-      </w:r>
-      <w:proofErr w:type="spellStart"/>
-      <w:r>
-        <w:t>continous</w:t>
-      </w:r>
-      <w:proofErr w:type="spellEnd"/>
-      <w:r>
-        <w:t xml:space="preserve"> conversión </w:t>
-      </w:r>
-      <w:proofErr w:type="spellStart"/>
-      <w:r>
-        <w:t>mode</w:t>
-      </w:r>
-      <w:proofErr w:type="spellEnd"/>
-      <w:r>
-        <w:t xml:space="preserve">, y se </w:t>
+        <w:t xml:space="preserve"> por polling,</w:t>
+      </w:r>
+      <w:r>
+        <w:t xml:space="preserve"> </w:t>
       </w:r>
       <w:proofErr w:type="gramStart"/>
       <w:r>
-        <w:t>le</w:t>
+        <w:t>single</w:t>
       </w:r>
       <w:proofErr w:type="gramEnd"/>
       <w:r>
-        <w:t xml:space="preserve"> asignará a las variables “</w:t>
-      </w:r>
-      <w:proofErr w:type="spellStart"/>
-      <w:r>
-        <w:t>adcval</w:t>
-      </w:r>
-      <w:proofErr w:type="spellEnd"/>
-      <w:r>
-        <w:t>” el valor obtenido de la conversión.</w:t>
+        <w:t xml:space="preserve"> channel, continous conversión mode, y se </w:t>
+      </w:r>
+      <w:r>
+        <w:t>les</w:t>
+      </w:r>
+      <w:r>
+        <w:t xml:space="preserve"> asignará a las variables “adcval” el valor obtenido de la conversión.</w:t>
       </w:r>
     </w:p>
     <w:p>
@@ -1780,30 +2251,53 @@
     </w:p>
     <w:p>
       <w:pPr>
-        <w:rPr>
-          <w:color w:val="FF0000"/>
-        </w:rPr>
-      </w:pPr>
-      <w:r>
-        <w:rPr>
-          <w:color w:val="FF0000"/>
-        </w:rPr>
-        <w:t xml:space="preserve">PONER FOTO FUNCION </w:t>
-      </w:r>
-      <w:r>
-        <w:rPr>
-          <w:color w:val="FF0000"/>
-        </w:rPr>
-        <w:t>POLLFORCONVERSION</w:t>
-      </w:r>
-    </w:p>
-    <w:p>
-      <w:pPr>
-        <w:rPr>
-          <w:b/>
-          <w:bCs/>
-        </w:rPr>
-      </w:pPr>
+        <w:jc w:val="center"/>
+        <w:rPr>
+          <w:b/>
+          <w:bCs/>
+        </w:rPr>
+      </w:pPr>
+      <w:r>
+        <w:rPr>
+          <w:b/>
+          <w:bCs/>
+        </w:rPr>
+        <w:drawing>
+          <wp:inline distT="0" distB="0" distL="0" distR="0" wp14:anchorId="58F88552" wp14:editId="76B41892">
+            <wp:extent cx="2981201" cy="1905000"/>
+            <wp:effectExtent l="0" t="0" r="0" b="0"/>
+            <wp:docPr id="3" name="Imagen 3" descr="Texto, Carta&#10;&#10;Descripción generada automáticamente"/>
+            <wp:cNvGraphicFramePr>
+              <a:graphicFrameLocks xmlns:a="http://schemas.openxmlformats.org/drawingml/2006/main" noChangeAspect="1"/>
+            </wp:cNvGraphicFramePr>
+            <a:graphic xmlns:a="http://schemas.openxmlformats.org/drawingml/2006/main">
+              <a:graphicData uri="http://schemas.openxmlformats.org/drawingml/2006/picture">
+                <pic:pic xmlns:pic="http://schemas.openxmlformats.org/drawingml/2006/picture">
+                  <pic:nvPicPr>
+                    <pic:cNvPr id="3" name="Imagen 3" descr="Texto, Carta&#10;&#10;Descripción generada automáticamente"/>
+                    <pic:cNvPicPr/>
+                  </pic:nvPicPr>
+                  <pic:blipFill>
+                    <a:blip r:embed="rId16"/>
+                    <a:stretch>
+                      <a:fillRect/>
+                    </a:stretch>
+                  </pic:blipFill>
+                  <pic:spPr>
+                    <a:xfrm>
+                      <a:off x="0" y="0"/>
+                      <a:ext cx="3019589" cy="1929530"/>
+                    </a:xfrm>
+                    <a:prstGeom prst="rect">
+                      <a:avLst/>
+                    </a:prstGeom>
+                  </pic:spPr>
+                </pic:pic>
+              </a:graphicData>
+            </a:graphic>
+          </wp:inline>
+        </w:drawing>
+      </w:r>
     </w:p>
     <w:p>
       <w:pPr>
@@ -1832,20 +2326,15 @@
     </w:p>
     <w:p>
       <w:r>
-        <w:t xml:space="preserve">Para ello se emplea el siguiente </w:t>
-      </w:r>
-      <w:proofErr w:type="spellStart"/>
-      <w:r>
-        <w:t>callback</w:t>
-      </w:r>
-      <w:proofErr w:type="spellEnd"/>
-      <w:r>
-        <w:t>:</w:t>
-      </w:r>
-    </w:p>
-    <w:p>
-      <w:pPr>
-        <w:rPr>
+        <w:t>Para ello se emplea el siguiente callback:</w:t>
+      </w:r>
+    </w:p>
+    <w:p>
+      <w:pPr>
+        <w:jc w:val="center"/>
+        <w:rPr>
+          <w:b/>
+          <w:bCs/>
           <w:color w:val="FF0000"/>
         </w:rPr>
       </w:pPr>
@@ -1853,17 +2342,42 @@
         <w:rPr>
           <w:color w:val="FF0000"/>
         </w:rPr>
-        <w:t>PONER FOTO CALLBACK</w:t>
-      </w:r>
-    </w:p>
-    <w:p>
-      <w:pPr>
-        <w:rPr>
-          <w:b/>
-          <w:bCs/>
-          <w:color w:val="FF0000"/>
-        </w:rPr>
-      </w:pPr>
+        <w:drawing>
+          <wp:inline distT="0" distB="0" distL="0" distR="0" wp14:anchorId="7BD2DD3B" wp14:editId="126248AA">
+            <wp:extent cx="2466975" cy="610980"/>
+            <wp:effectExtent l="0" t="0" r="0" b="0"/>
+            <wp:docPr id="1" name="Imagen 1" descr="Texto&#10;&#10;Descripción generada automáticamente"/>
+            <wp:cNvGraphicFramePr>
+              <a:graphicFrameLocks xmlns:a="http://schemas.openxmlformats.org/drawingml/2006/main" noChangeAspect="1"/>
+            </wp:cNvGraphicFramePr>
+            <a:graphic xmlns:a="http://schemas.openxmlformats.org/drawingml/2006/main">
+              <a:graphicData uri="http://schemas.openxmlformats.org/drawingml/2006/picture">
+                <pic:pic xmlns:pic="http://schemas.openxmlformats.org/drawingml/2006/picture">
+                  <pic:nvPicPr>
+                    <pic:cNvPr id="1" name="Imagen 1" descr="Texto&#10;&#10;Descripción generada automáticamente"/>
+                    <pic:cNvPicPr/>
+                  </pic:nvPicPr>
+                  <pic:blipFill>
+                    <a:blip r:embed="rId17"/>
+                    <a:stretch>
+                      <a:fillRect/>
+                    </a:stretch>
+                  </pic:blipFill>
+                  <pic:spPr>
+                    <a:xfrm>
+                      <a:off x="0" y="0"/>
+                      <a:ext cx="2500389" cy="619255"/>
+                    </a:xfrm>
+                    <a:prstGeom prst="rect">
+                      <a:avLst/>
+                    </a:prstGeom>
+                  </pic:spPr>
+                </pic:pic>
+              </a:graphicData>
+            </a:graphic>
+          </wp:inline>
+        </w:drawing>
+      </w:r>
     </w:p>
     <w:p>
       <w:pPr>
@@ -1890,15 +2404,7 @@
         <w:t>En el encendido de leds se ha utilizado del mismo modo un temporizador en modo PWM</w:t>
       </w:r>
       <w:r>
-        <w:t xml:space="preserve"> y las mismas variables de “</w:t>
-      </w:r>
-      <w:proofErr w:type="spellStart"/>
-      <w:r>
-        <w:t>lights</w:t>
-      </w:r>
-      <w:proofErr w:type="spellEnd"/>
-      <w:r>
-        <w:t>”</w:t>
+        <w:t xml:space="preserve"> y las mismas variables de “lights”</w:t>
       </w:r>
       <w:r>
         <w:t>, de tal forma que permite un alumbrado incremental en función de la inclinación de la placa.</w:t>
@@ -1906,133 +2412,51 @@
     </w:p>
     <w:p>
       <w:pPr>
+        <w:jc w:val="center"/>
+        <w:rPr>
+          <w:b/>
+          <w:bCs/>
+        </w:rPr>
+      </w:pPr>
+      <w:r>
         <w:rPr>
           <w:color w:val="FF0000"/>
         </w:rPr>
-      </w:pPr>
-      <w:r>
-        <w:rPr>
-          <w:color w:val="FF0000"/>
-        </w:rPr>
-        <w:t>PONER FOTO CODIGO //ENCENDIDO DE LAS LEDS POR PWM</w:t>
-      </w:r>
-    </w:p>
-    <w:p>
-      <w:pPr>
-        <w:rPr>
-          <w:b/>
-          <w:bCs/>
-        </w:rPr>
-      </w:pPr>
-    </w:p>
-    <w:p/>
-    <w:p>
-      <w:pPr>
-        <w:rPr>
-          <w:b/>
-          <w:bCs/>
-        </w:rPr>
-      </w:pPr>
-    </w:p>
-    <w:p>
-      <w:pPr>
-        <w:jc w:val="left"/>
-        <w:rPr>
-          <w:rFonts w:eastAsiaTheme="majorEastAsia" w:cstheme="majorBidi"/>
-          <w:b/>
-          <w:color w:val="C00000"/>
-          <w:sz w:val="40"/>
-          <w:szCs w:val="32"/>
-        </w:rPr>
-      </w:pPr>
-      <w:bookmarkStart w:id="7" w:name="_Toc93320474"/>
-      <w:r>
-        <w:br w:type="page"/>
-      </w:r>
-    </w:p>
-    <w:p>
-      <w:pPr>
-        <w:pStyle w:val="Ttulo1"/>
-      </w:pPr>
-      <w:r>
-        <w:lastRenderedPageBreak/>
-        <w:t>Conclusiones</w:t>
-      </w:r>
-      <w:bookmarkEnd w:id="7"/>
-    </w:p>
-    <w:p>
-      <w:r>
-        <w:t xml:space="preserve">El proceso de diseño y programación del </w:t>
-      </w:r>
-      <w:r>
-        <w:t>sistema</w:t>
-      </w:r>
-      <w:r>
-        <w:t xml:space="preserve"> ha seguido un desarrollo </w:t>
-      </w:r>
-      <w:r>
-        <w:t>l</w:t>
-      </w:r>
-      <w:r>
-        <w:t>i</w:t>
-      </w:r>
-      <w:r>
-        <w:t>nea</w:t>
-      </w:r>
-      <w:r>
-        <w:t>l</w:t>
-      </w:r>
-      <w:r>
-        <w:t>. Se ha</w:t>
-      </w:r>
-      <w:r>
-        <w:t xml:space="preserve"> partido de una base sencilla que </w:t>
-      </w:r>
-      <w:r>
-        <w:t>consistía en la estabilización de la base de la maqueta en un solo eje, utilizando comunicaciones serie SPI para el acelerómetro y el servomotor en el eje, dejando el segundo eje libre para posibles mejoras. Una vez obtenido el prototipo funcional, se procede a la ampliación del proyecto.</w:t>
-      </w:r>
-    </w:p>
-    <w:p>
-      <w:r>
-        <w:t xml:space="preserve">Primero, se añade el segundo modo de funcionamiento, pudiendo girar la base de forma manual con la lectura de un potenciómetro. </w:t>
-      </w:r>
-    </w:p>
-    <w:p>
-      <w:r>
-        <w:t>Para poder introducir el modo de funcionamiento, sin que choque con modo de estabilización, se ha establecido que se cambie de modo con la pulsación del botón de usuario de la placa. A esto se le añade también el encendido de los leds de la placa con un PWM, tal que cuando más inclinación tenga la base, más se iluminarán.</w:t>
-      </w:r>
-    </w:p>
-    <w:p>
-      <w:r>
-        <w:t>Para finalizar, con el último prototipo funcional con ambos modos de funcionamiento, se propone la adición del segundo eje con las mismas funcionalidades que el primero.</w:t>
-      </w:r>
-    </w:p>
-    <w:p>
-      <w:r>
-        <w:t xml:space="preserve">Aunque en </w:t>
-      </w:r>
-      <w:r>
-        <w:t>el primer modo de funcionamiento se ha conseguido una dinámica algo brusca del sistema, se ha podido concluir que en esto se debe a 2 causas principales: los servomotores y el acelerómetro utilizados.</w:t>
-      </w:r>
-      <w:r>
-        <w:t xml:space="preserve"> </w:t>
-      </w:r>
-      <w:r>
-        <w:t>En primer lugar, debido a la holgura de los engranajes de los servos, unido a su velocidad, es posible que se provoquen arranques algo bruscos. Esto último se une a que, en segundo lugar, el acelerómetro de la placa, a</w:t>
-      </w:r>
-      <w:r>
-        <w:t xml:space="preserve">nte variaciones bruscas de orientación, </w:t>
-      </w:r>
-      <w:r>
-        <w:t>provoca a su salida valores de pico muy altos en los transitorios. Esto provoca que los servomotores reciban instantáneamente valores muy elevados, de ahí también los movimientos bruscos.</w:t>
-      </w:r>
-    </w:p>
-    <w:p>
-      <w:r>
-        <w:t>Como solución a estos problemas propuestos, se proponen un par de soluciones</w:t>
-      </w:r>
-      <w:r>
-        <w:t>.</w:t>
+        <w:drawing>
+          <wp:inline distT="0" distB="0" distL="0" distR="0" wp14:anchorId="1BA0B733" wp14:editId="11DE369E">
+            <wp:extent cx="2853559" cy="1892145"/>
+            <wp:effectExtent l="0" t="0" r="4445" b="0"/>
+            <wp:docPr id="8" name="Imagen 8" descr="Imagen de la pantalla de un celular con letras&#10;&#10;Descripción generada automáticamente con confianza media"/>
+            <wp:cNvGraphicFramePr>
+              <a:graphicFrameLocks xmlns:a="http://schemas.openxmlformats.org/drawingml/2006/main" noChangeAspect="1"/>
+            </wp:cNvGraphicFramePr>
+            <a:graphic xmlns:a="http://schemas.openxmlformats.org/drawingml/2006/main">
+              <a:graphicData uri="http://schemas.openxmlformats.org/drawingml/2006/picture">
+                <pic:pic xmlns:pic="http://schemas.openxmlformats.org/drawingml/2006/picture">
+                  <pic:nvPicPr>
+                    <pic:cNvPr id="8" name="Imagen 8" descr="Imagen de la pantalla de un celular con letras&#10;&#10;Descripción generada automáticamente con confianza media"/>
+                    <pic:cNvPicPr/>
+                  </pic:nvPicPr>
+                  <pic:blipFill>
+                    <a:blip r:embed="rId18"/>
+                    <a:stretch>
+                      <a:fillRect/>
+                    </a:stretch>
+                  </pic:blipFill>
+                  <pic:spPr>
+                    <a:xfrm>
+                      <a:off x="0" y="0"/>
+                      <a:ext cx="2875989" cy="1907018"/>
+                    </a:xfrm>
+                    <a:prstGeom prst="rect">
+                      <a:avLst/>
+                    </a:prstGeom>
+                  </pic:spPr>
+                </pic:pic>
+              </a:graphicData>
+            </a:graphic>
+          </wp:inline>
+        </w:drawing>
       </w:r>
     </w:p>
     <w:p>
@@ -2042,9 +2466,81 @@
           <w:ilvl w:val="0"/>
           <w:numId w:val="1"/>
         </w:numPr>
-      </w:pPr>
-      <w:r>
-        <w:t>Utilización de otros servomotores con un mayor par y menor velocidad.</w:t>
+        <w:rPr>
+          <w:b/>
+          <w:bCs/>
+        </w:rPr>
+      </w:pPr>
+      <w:r>
+        <w:rPr>
+          <w:b/>
+          <w:bCs/>
+        </w:rPr>
+        <w:lastRenderedPageBreak/>
+        <w:t>Control del display OLED</w:t>
+      </w:r>
+    </w:p>
+    <w:p>
+      <w:r>
+        <w:t>Por último, se ha incluido al sistema una pantalla OLED que muestra en tiempo real la inclinación de la plataforma. Con ella se pretende mostrar los grados en los que se encuentra la placa estabilizada.</w:t>
+      </w:r>
+    </w:p>
+    <w:p>
+      <w:r>
+        <w:t xml:space="preserve">Para la obtención en grados de la inclinación de la placa se </w:t>
+      </w:r>
+      <w:r>
+        <w:t>han utilizado las siguientes transformaciones de las variables obtenidas del acelerómetro:</w:t>
+      </w:r>
+    </w:p>
+    <w:p>
+      <w:pPr>
+        <w:jc w:val="center"/>
+      </w:pPr>
+      <w:r>
+        <w:drawing>
+          <wp:inline distT="0" distB="0" distL="0" distR="0" wp14:anchorId="7F611C27" wp14:editId="7F741046">
+            <wp:extent cx="5400040" cy="464185"/>
+            <wp:effectExtent l="0" t="0" r="0" b="0"/>
+            <wp:docPr id="11" name="Imagen 11" descr="Texto&#10;&#10;Descripción generada automáticamente con confianza media"/>
+            <wp:cNvGraphicFramePr>
+              <a:graphicFrameLocks xmlns:a="http://schemas.openxmlformats.org/drawingml/2006/main" noChangeAspect="1"/>
+            </wp:cNvGraphicFramePr>
+            <a:graphic xmlns:a="http://schemas.openxmlformats.org/drawingml/2006/main">
+              <a:graphicData uri="http://schemas.openxmlformats.org/drawingml/2006/picture">
+                <pic:pic xmlns:pic="http://schemas.openxmlformats.org/drawingml/2006/picture">
+                  <pic:nvPicPr>
+                    <pic:cNvPr id="11" name="Imagen 11" descr="Texto&#10;&#10;Descripción generada automáticamente con confianza media"/>
+                    <pic:cNvPicPr/>
+                  </pic:nvPicPr>
+                  <pic:blipFill>
+                    <a:blip r:embed="rId19"/>
+                    <a:stretch>
+                      <a:fillRect/>
+                    </a:stretch>
+                  </pic:blipFill>
+                  <pic:spPr>
+                    <a:xfrm>
+                      <a:off x="0" y="0"/>
+                      <a:ext cx="5400040" cy="464185"/>
+                    </a:xfrm>
+                    <a:prstGeom prst="rect">
+                      <a:avLst/>
+                    </a:prstGeom>
+                  </pic:spPr>
+                </pic:pic>
+              </a:graphicData>
+            </a:graphic>
+          </wp:inline>
+        </w:drawing>
+      </w:r>
+    </w:p>
+    <w:p>
+      <w:r>
+        <w:t>Para facilitar el control del display para el dibujado</w:t>
+      </w:r>
+      <w:r>
+        <w:t xml:space="preserve"> y escritura de texto en el mismo se ha hecho uso de 2 librerías externas:</w:t>
       </w:r>
     </w:p>
     <w:p>
@@ -2056,7 +2552,22 @@
         </w:numPr>
       </w:pPr>
       <w:r>
-        <w:t>Aplicación de un filtro paso bajo al acelerómetro del sistema, evitando los transitorios elevados.</w:t>
+        <w:rPr>
+          <w:b/>
+          <w:bCs/>
+        </w:rPr>
+        <w:t>SSD1306</w:t>
+      </w:r>
+      <w:r>
+        <w:t>: Librería que incluye funciones relacionadas para la creación de mensajes en la pantalla OLED de 124x68 de resolución. Su funcionamiento consiste en un conjunto de funciones que van creando un mensaje concreto para ser enviado de forma serial por un puesto I2C del dispositivo. Esta comunicación se realiza usando la función HAL_Trasnmit_</w:t>
+      </w:r>
+      <w:proofErr w:type="gramStart"/>
+      <w:r>
+        <w:t>Master</w:t>
+      </w:r>
+      <w:proofErr w:type="gramEnd"/>
+      <w:r>
+        <w:t>.</w:t>
       </w:r>
     </w:p>
     <w:p>
@@ -2067,7 +2578,137 @@
           <w:numId w:val="1"/>
         </w:numPr>
       </w:pPr>
-    </w:p>
+      <w:r>
+        <w:rPr>
+          <w:b/>
+          <w:bCs/>
+        </w:rPr>
+        <w:t>FONTS</w:t>
+      </w:r>
+      <w:r>
+        <w:t>: En esta se incluyen los mapas de bits de 3 tipografías de distintos tamaños, será utilizada por la librería anterior con el fin de crear el mensaje serie concreto para generar mensajes en la pantalla.</w:t>
+      </w:r>
+    </w:p>
+    <w:p>
+      <w:r>
+        <w:t xml:space="preserve">Como lo que se necesita para crear el mensaje en la pantalla son </w:t>
+      </w:r>
+      <w:r>
+        <w:t>strings, se pansan las variables de los grados obtenidas anteriormente de int a string, y se muestran por la pantalla. El código es el siguiente:</w:t>
+      </w:r>
+    </w:p>
+    <w:p>
+      <w:pPr>
+        <w:rPr>
+          <w:b/>
+          <w:bCs/>
+        </w:rPr>
+      </w:pPr>
+      <w:r>
+        <w:rPr>
+          <w:b/>
+          <w:bCs/>
+        </w:rPr>
+        <w:drawing>
+          <wp:inline distT="0" distB="0" distL="0" distR="0" wp14:anchorId="3F2847C0" wp14:editId="12F9CCFD">
+            <wp:extent cx="4610100" cy="2503192"/>
+            <wp:effectExtent l="0" t="0" r="0" b="0"/>
+            <wp:docPr id="12" name="Imagen 12" descr="Texto, Carta&#10;&#10;Descripción generada automáticamente"/>
+            <wp:cNvGraphicFramePr>
+              <a:graphicFrameLocks xmlns:a="http://schemas.openxmlformats.org/drawingml/2006/main" noChangeAspect="1"/>
+            </wp:cNvGraphicFramePr>
+            <a:graphic xmlns:a="http://schemas.openxmlformats.org/drawingml/2006/main">
+              <a:graphicData uri="http://schemas.openxmlformats.org/drawingml/2006/picture">
+                <pic:pic xmlns:pic="http://schemas.openxmlformats.org/drawingml/2006/picture">
+                  <pic:nvPicPr>
+                    <pic:cNvPr id="12" name="Imagen 12" descr="Texto, Carta&#10;&#10;Descripción generada automáticamente"/>
+                    <pic:cNvPicPr/>
+                  </pic:nvPicPr>
+                  <pic:blipFill>
+                    <a:blip r:embed="rId20"/>
+                    <a:stretch>
+                      <a:fillRect/>
+                    </a:stretch>
+                  </pic:blipFill>
+                  <pic:spPr>
+                    <a:xfrm>
+                      <a:off x="0" y="0"/>
+                      <a:ext cx="4622546" cy="2509950"/>
+                    </a:xfrm>
+                    <a:prstGeom prst="rect">
+                      <a:avLst/>
+                    </a:prstGeom>
+                  </pic:spPr>
+                </pic:pic>
+              </a:graphicData>
+            </a:graphic>
+          </wp:inline>
+        </w:drawing>
+      </w:r>
+      <w:r>
+        <w:br w:type="page"/>
+      </w:r>
+    </w:p>
+    <w:p>
+      <w:pPr>
+        <w:pStyle w:val="Ttulo1"/>
+      </w:pPr>
+      <w:bookmarkStart w:id="7" w:name="_Toc93333304"/>
+      <w:r>
+        <w:lastRenderedPageBreak/>
+        <w:t>Conclusiones</w:t>
+      </w:r>
+      <w:bookmarkEnd w:id="7"/>
+    </w:p>
+    <w:p>
+      <w:r>
+        <w:t xml:space="preserve">El proceso de diseño y programación del </w:t>
+      </w:r>
+      <w:r>
+        <w:t>sistema</w:t>
+      </w:r>
+      <w:r>
+        <w:t xml:space="preserve"> ha seguido un desarrollo </w:t>
+      </w:r>
+      <w:r>
+        <w:t>l</w:t>
+      </w:r>
+      <w:r>
+        <w:t>i</w:t>
+      </w:r>
+      <w:r>
+        <w:t>nea</w:t>
+      </w:r>
+      <w:r>
+        <w:t>l</w:t>
+      </w:r>
+      <w:r>
+        <w:t>. Se ha</w:t>
+      </w:r>
+      <w:r>
+        <w:t xml:space="preserve"> partido de una base sencilla que </w:t>
+      </w:r>
+      <w:r>
+        <w:t>consistía en la estabilización de la base de la maqueta en un solo eje, utilizando comunicaciones serie SPI para el acelerómetro y el servomotor en el eje, dejando el segundo eje libre para posibles mejoras. Una vez obtenido el prototipo funcional, se procede a la ampliación del proyecto.</w:t>
+      </w:r>
+    </w:p>
+    <w:p>
+      <w:r>
+        <w:t xml:space="preserve">Primero, se añade el segundo modo de funcionamiento, pudiendo girar la base de forma manual con la lectura de un potenciómetro. </w:t>
+      </w:r>
+    </w:p>
+    <w:p>
+      <w:r>
+        <w:t>Para poder introducir el modo de funcionamiento, sin que choque con modo de estabilización, se ha establecido que se cambie de modo con la pulsación del botón de usuario de la placa. A esto se le añade también el encendido de los leds de la placa con un PWM, tal que cuando más inclinación tenga la base, más se iluminarán.</w:t>
+      </w:r>
+    </w:p>
+    <w:p>
+      <w:r>
+        <w:t>Para finalizar, con el último prototipo funcional con ambos modos de funcionamiento, se propone la adición del segundo eje con las mismas funcionalidades que el primero.</w:t>
+      </w:r>
+    </w:p>
+    <w:p/>
+    <w:p/>
     <w:p>
       <w:r>
         <w:t>Enlace al repositorio del proyecto:</w:t>
@@ -2197,8 +2838,123 @@
       </w:rPr>
     </w:lvl>
   </w:abstractNum>
+  <w:abstractNum w:abstractNumId="1" w15:restartNumberingAfterBreak="0">
+    <w:nsid w:val="265709CE"/>
+    <w:multiLevelType w:val="hybridMultilevel"/>
+    <w:tmpl w:val="9410CE02"/>
+    <w:lvl w:ilvl="0" w:tplc="32D0A8EA">
+      <w:numFmt w:val="bullet"/>
+      <w:lvlText w:val="-"/>
+      <w:lvlJc w:val="left"/>
+      <w:pPr>
+        <w:ind w:left="720" w:hanging="360"/>
+      </w:pPr>
+      <w:rPr>
+        <w:rFonts w:ascii="Verdana" w:eastAsiaTheme="minorHAnsi" w:hAnsi="Verdana" w:cstheme="minorBidi" w:hint="default"/>
+      </w:rPr>
+    </w:lvl>
+    <w:lvl w:ilvl="1" w:tplc="0C0A0003" w:tentative="1">
+      <w:start w:val="1"/>
+      <w:numFmt w:val="bullet"/>
+      <w:lvlText w:val="o"/>
+      <w:lvlJc w:val="left"/>
+      <w:pPr>
+        <w:ind w:left="1440" w:hanging="360"/>
+      </w:pPr>
+      <w:rPr>
+        <w:rFonts w:ascii="Courier New" w:hAnsi="Courier New" w:cs="Courier New" w:hint="default"/>
+      </w:rPr>
+    </w:lvl>
+    <w:lvl w:ilvl="2" w:tplc="0C0A0005" w:tentative="1">
+      <w:start w:val="1"/>
+      <w:numFmt w:val="bullet"/>
+      <w:lvlText w:val=""/>
+      <w:lvlJc w:val="left"/>
+      <w:pPr>
+        <w:ind w:left="2160" w:hanging="360"/>
+      </w:pPr>
+      <w:rPr>
+        <w:rFonts w:ascii="Wingdings" w:hAnsi="Wingdings" w:hint="default"/>
+      </w:rPr>
+    </w:lvl>
+    <w:lvl w:ilvl="3" w:tplc="0C0A0001" w:tentative="1">
+      <w:start w:val="1"/>
+      <w:numFmt w:val="bullet"/>
+      <w:lvlText w:val=""/>
+      <w:lvlJc w:val="left"/>
+      <w:pPr>
+        <w:ind w:left="2880" w:hanging="360"/>
+      </w:pPr>
+      <w:rPr>
+        <w:rFonts w:ascii="Symbol" w:hAnsi="Symbol" w:hint="default"/>
+      </w:rPr>
+    </w:lvl>
+    <w:lvl w:ilvl="4" w:tplc="0C0A0003" w:tentative="1">
+      <w:start w:val="1"/>
+      <w:numFmt w:val="bullet"/>
+      <w:lvlText w:val="o"/>
+      <w:lvlJc w:val="left"/>
+      <w:pPr>
+        <w:ind w:left="3600" w:hanging="360"/>
+      </w:pPr>
+      <w:rPr>
+        <w:rFonts w:ascii="Courier New" w:hAnsi="Courier New" w:cs="Courier New" w:hint="default"/>
+      </w:rPr>
+    </w:lvl>
+    <w:lvl w:ilvl="5" w:tplc="0C0A0005" w:tentative="1">
+      <w:start w:val="1"/>
+      <w:numFmt w:val="bullet"/>
+      <w:lvlText w:val=""/>
+      <w:lvlJc w:val="left"/>
+      <w:pPr>
+        <w:ind w:left="4320" w:hanging="360"/>
+      </w:pPr>
+      <w:rPr>
+        <w:rFonts w:ascii="Wingdings" w:hAnsi="Wingdings" w:hint="default"/>
+      </w:rPr>
+    </w:lvl>
+    <w:lvl w:ilvl="6" w:tplc="0C0A0001" w:tentative="1">
+      <w:start w:val="1"/>
+      <w:numFmt w:val="bullet"/>
+      <w:lvlText w:val=""/>
+      <w:lvlJc w:val="left"/>
+      <w:pPr>
+        <w:ind w:left="5040" w:hanging="360"/>
+      </w:pPr>
+      <w:rPr>
+        <w:rFonts w:ascii="Symbol" w:hAnsi="Symbol" w:hint="default"/>
+      </w:rPr>
+    </w:lvl>
+    <w:lvl w:ilvl="7" w:tplc="0C0A0003" w:tentative="1">
+      <w:start w:val="1"/>
+      <w:numFmt w:val="bullet"/>
+      <w:lvlText w:val="o"/>
+      <w:lvlJc w:val="left"/>
+      <w:pPr>
+        <w:ind w:left="5760" w:hanging="360"/>
+      </w:pPr>
+      <w:rPr>
+        <w:rFonts w:ascii="Courier New" w:hAnsi="Courier New" w:cs="Courier New" w:hint="default"/>
+      </w:rPr>
+    </w:lvl>
+    <w:lvl w:ilvl="8" w:tplc="0C0A0005" w:tentative="1">
+      <w:start w:val="1"/>
+      <w:numFmt w:val="bullet"/>
+      <w:lvlText w:val=""/>
+      <w:lvlJc w:val="left"/>
+      <w:pPr>
+        <w:ind w:left="6480" w:hanging="360"/>
+      </w:pPr>
+      <w:rPr>
+        <w:rFonts w:ascii="Wingdings" w:hAnsi="Wingdings" w:hint="default"/>
+      </w:rPr>
+    </w:lvl>
+  </w:abstractNum>
   <w:num w:numId="1">
     <w:abstractNumId w:val="0"/>
+  </w:num>
+  <w:num w:numId="2">
+    <w:abstractNumId w:val="1"/>
   </w:num>
 </w:numbering>
 </file>

</xml_diff>